<commit_message>
Modification du fichier git
</commit_message>
<xml_diff>
--- a/cours/Git/Git.docx
+++ b/cours/Git/Git.docx
@@ -5437,10 +5437,12 @@
       <w:r>
         <w:t xml:space="preserve"> (qui correspond ici à </w:t>
       </w:r>
+      <w:bookmarkStart w:id="0" w:name="_GoBack"/>
       <w:proofErr w:type="spellStart"/>
       <w:r>
         <w:t>GitHub</w:t>
       </w:r>
+      <w:bookmarkEnd w:id="0"/>
       <w:proofErr w:type="spellEnd"/>
       <w:r>
         <w:t>). </w:t>
@@ -5449,18 +5451,124 @@
     <w:p>
       <w:pPr>
         <w:pStyle w:val="Pardfaut"/>
-        <w:rPr>
-          <w:rFonts w:ascii="Arial" w:hAnsi="Arial" w:cs="Arial"/>
-          <w:sz w:val="28"/>
-          <w:szCs w:val="28"/>
-          <w:shd w:val="clear" w:color="auto" w:fill="FFFFFF"/>
-        </w:rPr>
       </w:pPr>
       <w:r>
         <w:t>Pensez à synchroniser régulièrement votre code local avec vos repos en ligne à l'aide des commandes git push et pull. C'est particulièrement important lorsque vous travaillez à plusieurs sur un projet, pour que tout le monde avance sur la même base !</w:t>
       </w:r>
-      <w:bookmarkStart w:id="0" w:name="_GoBack"/>
-      <w:bookmarkEnd w:id="0"/>
+    </w:p>
+    <w:p>
+      <w:pPr>
+        <w:pStyle w:val="Pardfaut"/>
+      </w:pPr>
+    </w:p>
+    <w:p>
+      <w:pPr>
+        <w:pStyle w:val="Heading2"/>
+      </w:pPr>
+      <w:r>
+        <w:t>Récapitulatif</w:t>
+      </w:r>
+      <w:r>
+        <w:t xml:space="preserve"> lors d’une modification</w:t>
+      </w:r>
+    </w:p>
+    <w:p>
+      <w:pPr>
+        <w:pStyle w:val="Pardfaut"/>
+      </w:pPr>
+    </w:p>
+    <w:p>
+      <w:pPr>
+        <w:tabs>
+          <w:tab w:val="left" w:pos="916"/>
+          <w:tab w:val="left" w:pos="1832"/>
+          <w:tab w:val="left" w:pos="2748"/>
+          <w:tab w:val="left" w:pos="3664"/>
+          <w:tab w:val="left" w:pos="4580"/>
+          <w:tab w:val="left" w:pos="5496"/>
+          <w:tab w:val="left" w:pos="6412"/>
+          <w:tab w:val="left" w:pos="7328"/>
+          <w:tab w:val="left" w:pos="8244"/>
+          <w:tab w:val="left" w:pos="9160"/>
+          <w:tab w:val="left" w:pos="10076"/>
+          <w:tab w:val="left" w:pos="10992"/>
+          <w:tab w:val="left" w:pos="11908"/>
+          <w:tab w:val="left" w:pos="12824"/>
+          <w:tab w:val="left" w:pos="13740"/>
+          <w:tab w:val="left" w:pos="14656"/>
+        </w:tabs>
+        <w:rPr>
+          <w:rFonts w:ascii="Courier New" w:hAnsi="Courier New" w:cs="Courier New"/>
+        </w:rPr>
+      </w:pPr>
+      <w:r>
+        <w:t>1</w:t>
+      </w:r>
+      <w:r>
+        <w:t>° Enregistrez les modif</w:t>
+      </w:r>
+      <w:r>
+        <w:t>ication</w:t>
+      </w:r>
+      <w:r>
+        <w:t xml:space="preserve">s avec un commit : </w:t>
+      </w:r>
+      <w:r>
+        <w:rPr>
+          <w:rFonts w:ascii="Courier New" w:hAnsi="Courier New" w:cs="Courier New"/>
+          <w:color w:val="FFFFFF"/>
+          <w:shd w:val="clear" w:color="auto" w:fill="000000"/>
+        </w:rPr>
+        <w:t>g</w:t>
+      </w:r>
+      <w:r>
+        <w:rPr>
+          <w:rFonts w:ascii="Courier New" w:hAnsi="Courier New" w:cs="Courier New"/>
+          <w:color w:val="FFFFFF"/>
+          <w:shd w:val="clear" w:color="auto" w:fill="000000"/>
+        </w:rPr>
+        <w:t>it commit -a -m "Blablabla</w:t>
+      </w:r>
+      <w:r>
+        <w:rPr>
+          <w:rFonts w:ascii="Courier New" w:hAnsi="Courier New" w:cs="Courier New"/>
+          <w:color w:val="FFFFFF"/>
+          <w:shd w:val="clear" w:color="auto" w:fill="000000"/>
+        </w:rPr>
+        <w:t>"</w:t>
+      </w:r>
+    </w:p>
+    <w:p>
+      <w:pPr>
+        <w:pStyle w:val="Pardfaut"/>
+      </w:pPr>
+      <w:r>
+        <w:t xml:space="preserve">2° Faire un push pour envoyer tout ça sur </w:t>
+      </w:r>
+      <w:proofErr w:type="spellStart"/>
+      <w:r>
+        <w:t>GitHub</w:t>
+      </w:r>
+      <w:proofErr w:type="spellEnd"/>
+      <w:r>
+        <w:t xml:space="preserve"> sinon les deux dépôts ne seront pas identiques.</w:t>
+      </w:r>
+    </w:p>
+    <w:p>
+      <w:pPr>
+        <w:pStyle w:val="Pardfaut"/>
+      </w:pPr>
+    </w:p>
+    <w:p>
+      <w:pPr>
+        <w:pStyle w:val="Pardfaut"/>
+        <w:rPr>
+          <w:rFonts w:ascii="Arial" w:hAnsi="Arial" w:cs="Arial"/>
+          <w:sz w:val="28"/>
+          <w:szCs w:val="28"/>
+          <w:shd w:val="clear" w:color="auto" w:fill="FFFFFF"/>
+        </w:rPr>
+      </w:pPr>
     </w:p>
     <w:p>
       <w:pPr>
@@ -5800,6 +5908,7 @@
           <w:shd w:val="clear" w:color="auto" w:fill="FFFFFF"/>
           <w:lang w:val="en-US"/>
         </w:rPr>
+        <w:lastRenderedPageBreak/>
         <w:t>Git</w:t>
       </w:r>
       <w:proofErr w:type="spellEnd"/>

</xml_diff>